<commit_message>
Added prototypes for field descriptions
</commit_message>
<xml_diff>
--- a/input/query1.docx
+++ b/input/query1.docx
@@ -392,6 +392,20 @@
                 <w:rFonts w:ascii="Times New Roman" w:hAnsi="Times New Roman" w:cs="Times New Roman"/>
               </w:rPr>
             </w:pPr>
+            <w:r>
+              <w:rPr>
+                <w:rFonts w:ascii="Times New Roman" w:hAnsi="Times New Roman" w:cs="Times New Roman"/>
+              </w:rPr>
+              <w:t>:</w:t>
+            </w:r>
+            <w:proofErr w:type="spellStart"/>
+            <w:r>
+              <w:rPr>
+                <w:rFonts w:ascii="Times New Roman" w:hAnsi="Times New Roman" w:cs="Times New Roman"/>
+              </w:rPr>
+              <w:t>name:str</w:t>
+            </w:r>
+            <w:proofErr w:type="spellEnd"/>
           </w:p>
         </w:tc>
         <w:tc>
@@ -405,6 +419,20 @@
                 <w:rFonts w:ascii="Times New Roman" w:hAnsi="Times New Roman" w:cs="Times New Roman"/>
               </w:rPr>
             </w:pPr>
+            <w:r>
+              <w:rPr>
+                <w:rFonts w:ascii="Times New Roman" w:hAnsi="Times New Roman" w:cs="Times New Roman"/>
+              </w:rPr>
+              <w:t>:</w:t>
+            </w:r>
+            <w:proofErr w:type="spellStart"/>
+            <w:r>
+              <w:rPr>
+                <w:rFonts w:ascii="Times New Roman" w:hAnsi="Times New Roman" w:cs="Times New Roman"/>
+              </w:rPr>
+              <w:t>total:int</w:t>
+            </w:r>
+            <w:proofErr w:type="spellEnd"/>
           </w:p>
         </w:tc>
         <w:tc>
@@ -418,6 +446,20 @@
                 <w:rFonts w:ascii="Times New Roman" w:hAnsi="Times New Roman" w:cs="Times New Roman"/>
               </w:rPr>
             </w:pPr>
+            <w:r>
+              <w:rPr>
+                <w:rFonts w:ascii="Times New Roman" w:hAnsi="Times New Roman" w:cs="Times New Roman"/>
+              </w:rPr>
+              <w:t>:</w:t>
+            </w:r>
+            <w:proofErr w:type="spellStart"/>
+            <w:r>
+              <w:rPr>
+                <w:rFonts w:ascii="Times New Roman" w:hAnsi="Times New Roman" w:cs="Times New Roman"/>
+              </w:rPr>
+              <w:t>prof:int</w:t>
+            </w:r>
+            <w:proofErr w:type="spellEnd"/>
           </w:p>
         </w:tc>
         <w:tc>
@@ -431,6 +473,20 @@
                 <w:rFonts w:ascii="Times New Roman" w:hAnsi="Times New Roman" w:cs="Times New Roman"/>
               </w:rPr>
             </w:pPr>
+            <w:r>
+              <w:rPr>
+                <w:rFonts w:ascii="Times New Roman" w:hAnsi="Times New Roman" w:cs="Times New Roman"/>
+              </w:rPr>
+              <w:t>:</w:t>
+            </w:r>
+            <w:proofErr w:type="spellStart"/>
+            <w:r>
+              <w:rPr>
+                <w:rFonts w:ascii="Times New Roman" w:hAnsi="Times New Roman" w:cs="Times New Roman"/>
+              </w:rPr>
+              <w:t>nonwork:int</w:t>
+            </w:r>
+            <w:proofErr w:type="spellEnd"/>
           </w:p>
         </w:tc>
         <w:tc>
@@ -444,6 +500,14 @@
                 <w:rFonts w:ascii="Times New Roman" w:hAnsi="Times New Roman" w:cs="Times New Roman"/>
               </w:rPr>
             </w:pPr>
+            <w:r>
+              <w:rPr>
+                <w:rFonts w:ascii="Times New Roman" w:hAnsi="Times New Roman" w:cs="Times New Roman"/>
+              </w:rPr>
+              <w:t>:director:bool</w:t>
+            </w:r>
+            <w:bookmarkStart w:id="0" w:name="_GoBack"/>
+            <w:bookmarkEnd w:id="0"/>
           </w:p>
         </w:tc>
       </w:tr>
@@ -454,7 +518,6 @@
           <w:rFonts w:ascii="Times New Roman" w:hAnsi="Times New Roman" w:cs="Times New Roman"/>
         </w:rPr>
       </w:pPr>
-      <w:proofErr w:type="gramStart"/>
       <w:r>
         <w:rPr>
           <w:rFonts w:ascii="Times New Roman" w:hAnsi="Times New Roman" w:cs="Times New Roman"/>
@@ -468,7 +531,6 @@
         <w:br/>
         <w:t>**) указать членство в профсоюзе директоров общеобразовательных учреждений, учреждений дополнительного образования, заведующих детскими садами.</w:t>
       </w:r>
-      <w:proofErr w:type="gramEnd"/>
     </w:p>
     <w:p>
       <w:pPr>
@@ -490,8 +552,6 @@
           <w:rFonts w:ascii="Times New Roman" w:hAnsi="Times New Roman" w:cs="Times New Roman"/>
         </w:rPr>
       </w:pPr>
-      <w:bookmarkStart w:id="0" w:name="_GoBack"/>
-      <w:bookmarkEnd w:id="0"/>
     </w:p>
     <w:tbl>
       <w:tblPr>
@@ -757,6 +817,7 @@
   <w:style w:type="character" w:default="1" w:styleId="a0">
     <w:name w:val="Default Paragraph Font"/>
     <w:uiPriority w:val="1"/>
+    <w:semiHidden/>
     <w:unhideWhenUsed/>
   </w:style>
   <w:style w:type="table" w:default="1" w:styleId="a1">
@@ -965,6 +1026,7 @@
   <w:style w:type="character" w:default="1" w:styleId="a0">
     <w:name w:val="Default Paragraph Font"/>
     <w:uiPriority w:val="1"/>
+    <w:semiHidden/>
     <w:unhideWhenUsed/>
   </w:style>
   <w:style w:type="table" w:default="1" w:styleId="a1">

</xml_diff>

<commit_message>
MMMMVP done as first published page.
</commit_message>
<xml_diff>
--- a/input/query1.docx
+++ b/input/query1.docx
@@ -403,111 +403,129 @@
               <w:rPr>
                 <w:rFonts w:ascii="Times New Roman" w:hAnsi="Times New Roman" w:cs="Times New Roman"/>
               </w:rPr>
-              <w:t>name:str</w:t>
-            </w:r>
-            <w:proofErr w:type="spellEnd"/>
-          </w:p>
-        </w:tc>
-        <w:tc>
-          <w:tcPr>
-            <w:tcW w:w="1806" w:type="dxa"/>
-          </w:tcPr>
-          <w:p>
-            <w:pPr>
-              <w:jc w:val="center"/>
-              <w:rPr>
-                <w:rFonts w:ascii="Times New Roman" w:hAnsi="Times New Roman" w:cs="Times New Roman"/>
-              </w:rPr>
-            </w:pPr>
+              <w:t>school</w:t>
+            </w:r>
+            <w:r>
+              <w:rPr>
+                <w:rFonts w:ascii="Times New Roman" w:hAnsi="Times New Roman" w:cs="Times New Roman"/>
+              </w:rPr>
+              <w:t>:str</w:t>
+            </w:r>
             <w:r>
               <w:rPr>
                 <w:rFonts w:ascii="Times New Roman" w:hAnsi="Times New Roman" w:cs="Times New Roman"/>
               </w:rPr>
               <w:t>:</w:t>
             </w:r>
-            <w:proofErr w:type="spellStart"/>
-            <w:r>
-              <w:rPr>
-                <w:rFonts w:ascii="Times New Roman" w:hAnsi="Times New Roman" w:cs="Times New Roman"/>
-              </w:rPr>
-              <w:t>total:int</w:t>
-            </w:r>
-            <w:proofErr w:type="spellEnd"/>
-          </w:p>
-        </w:tc>
-        <w:tc>
-          <w:tcPr>
-            <w:tcW w:w="1417" w:type="dxa"/>
-          </w:tcPr>
-          <w:p>
-            <w:pPr>
-              <w:jc w:val="center"/>
-              <w:rPr>
-                <w:rFonts w:ascii="Times New Roman" w:hAnsi="Times New Roman" w:cs="Times New Roman"/>
-              </w:rPr>
-            </w:pPr>
-            <w:r>
-              <w:rPr>
-                <w:rFonts w:ascii="Times New Roman" w:hAnsi="Times New Roman" w:cs="Times New Roman"/>
-              </w:rPr>
-              <w:t>:</w:t>
-            </w:r>
-            <w:proofErr w:type="spellStart"/>
-            <w:r>
-              <w:rPr>
-                <w:rFonts w:ascii="Times New Roman" w:hAnsi="Times New Roman" w:cs="Times New Roman"/>
-              </w:rPr>
-              <w:t>prof:int</w:t>
-            </w:r>
-            <w:proofErr w:type="spellEnd"/>
-          </w:p>
-        </w:tc>
-        <w:tc>
-          <w:tcPr>
-            <w:tcW w:w="2127" w:type="dxa"/>
-          </w:tcPr>
-          <w:p>
-            <w:pPr>
-              <w:jc w:val="center"/>
-              <w:rPr>
-                <w:rFonts w:ascii="Times New Roman" w:hAnsi="Times New Roman" w:cs="Times New Roman"/>
-              </w:rPr>
-            </w:pPr>
-            <w:r>
-              <w:rPr>
-                <w:rFonts w:ascii="Times New Roman" w:hAnsi="Times New Roman" w:cs="Times New Roman"/>
-              </w:rPr>
-              <w:t>:</w:t>
-            </w:r>
-            <w:proofErr w:type="spellStart"/>
-            <w:r>
-              <w:rPr>
-                <w:rFonts w:ascii="Times New Roman" w:hAnsi="Times New Roman" w:cs="Times New Roman"/>
-              </w:rPr>
-              <w:t>nonwork:int</w:t>
-            </w:r>
-            <w:proofErr w:type="spellEnd"/>
-          </w:p>
-        </w:tc>
-        <w:tc>
-          <w:tcPr>
-            <w:tcW w:w="2233" w:type="dxa"/>
-          </w:tcPr>
-          <w:p>
-            <w:pPr>
-              <w:jc w:val="center"/>
-              <w:rPr>
-                <w:rFonts w:ascii="Times New Roman" w:hAnsi="Times New Roman" w:cs="Times New Roman"/>
-              </w:rPr>
-            </w:pPr>
-            <w:r>
-              <w:rPr>
-                <w:rFonts w:ascii="Times New Roman" w:hAnsi="Times New Roman" w:cs="Times New Roman"/>
-              </w:rPr>
-              <w:t>:director:bool</w:t>
+            <w:r>
+              <w:rPr>
+                <w:rFonts w:ascii="Times New Roman" w:hAnsi="Times New Roman" w:cs="Times New Roman"/>
+              </w:rPr>
+              <w:t>disabled</w:t>
             </w:r>
             <w:bookmarkStart w:id="0" w:name="_GoBack"/>
             <w:bookmarkEnd w:id="0"/>
+            <w:proofErr w:type="spellEnd"/>
+          </w:p>
+        </w:tc>
+        <w:tc>
+          <w:tcPr>
+            <w:tcW w:w="1806" w:type="dxa"/>
+          </w:tcPr>
+          <w:p>
+            <w:pPr>
+              <w:jc w:val="center"/>
+              <w:rPr>
+                <w:rFonts w:ascii="Times New Roman" w:hAnsi="Times New Roman" w:cs="Times New Roman"/>
+              </w:rPr>
+            </w:pPr>
+            <w:r>
+              <w:rPr>
+                <w:rFonts w:ascii="Times New Roman" w:hAnsi="Times New Roman" w:cs="Times New Roman"/>
+              </w:rPr>
+              <w:t>:</w:t>
+            </w:r>
+            <w:proofErr w:type="spellStart"/>
+            <w:r>
+              <w:rPr>
+                <w:rFonts w:ascii="Times New Roman" w:hAnsi="Times New Roman" w:cs="Times New Roman"/>
+              </w:rPr>
+              <w:t>total:int</w:t>
+            </w:r>
+            <w:proofErr w:type="spellEnd"/>
+          </w:p>
+        </w:tc>
+        <w:tc>
+          <w:tcPr>
+            <w:tcW w:w="1417" w:type="dxa"/>
+          </w:tcPr>
+          <w:p>
+            <w:pPr>
+              <w:jc w:val="center"/>
+              <w:rPr>
+                <w:rFonts w:ascii="Times New Roman" w:hAnsi="Times New Roman" w:cs="Times New Roman"/>
+              </w:rPr>
+            </w:pPr>
+            <w:r>
+              <w:rPr>
+                <w:rFonts w:ascii="Times New Roman" w:hAnsi="Times New Roman" w:cs="Times New Roman"/>
+              </w:rPr>
+              <w:t>:</w:t>
+            </w:r>
+            <w:proofErr w:type="spellStart"/>
+            <w:r>
+              <w:rPr>
+                <w:rFonts w:ascii="Times New Roman" w:hAnsi="Times New Roman" w:cs="Times New Roman"/>
+              </w:rPr>
+              <w:t>prof:int</w:t>
+            </w:r>
+            <w:proofErr w:type="spellEnd"/>
+          </w:p>
+        </w:tc>
+        <w:tc>
+          <w:tcPr>
+            <w:tcW w:w="2127" w:type="dxa"/>
+          </w:tcPr>
+          <w:p>
+            <w:pPr>
+              <w:jc w:val="center"/>
+              <w:rPr>
+                <w:rFonts w:ascii="Times New Roman" w:hAnsi="Times New Roman" w:cs="Times New Roman"/>
+              </w:rPr>
+            </w:pPr>
+            <w:r>
+              <w:rPr>
+                <w:rFonts w:ascii="Times New Roman" w:hAnsi="Times New Roman" w:cs="Times New Roman"/>
+              </w:rPr>
+              <w:t>:</w:t>
+            </w:r>
+            <w:proofErr w:type="spellStart"/>
+            <w:r>
+              <w:rPr>
+                <w:rFonts w:ascii="Times New Roman" w:hAnsi="Times New Roman" w:cs="Times New Roman"/>
+              </w:rPr>
+              <w:t>nonwork:int</w:t>
+            </w:r>
+            <w:proofErr w:type="spellEnd"/>
+          </w:p>
+        </w:tc>
+        <w:tc>
+          <w:tcPr>
+            <w:tcW w:w="2233" w:type="dxa"/>
+          </w:tcPr>
+          <w:p>
+            <w:pPr>
+              <w:jc w:val="center"/>
+              <w:rPr>
+                <w:rFonts w:ascii="Times New Roman" w:hAnsi="Times New Roman" w:cs="Times New Roman"/>
+              </w:rPr>
+            </w:pPr>
+            <w:r>
+              <w:rPr>
+                <w:rFonts w:ascii="Times New Roman" w:hAnsi="Times New Roman" w:cs="Times New Roman"/>
+              </w:rPr>
+              <w:t>:director:bool</w:t>
+            </w:r>
           </w:p>
         </w:tc>
       </w:tr>

</xml_diff>

<commit_message>
Made resources from absolute files.
</commit_message>
<xml_diff>
--- a/input/query1.docx
+++ b/input/query1.docx
@@ -246,7 +246,16 @@
                 <w:rFonts w:ascii="Times New Roman" w:hAnsi="Times New Roman" w:cs="Times New Roman"/>
                 <w:b/>
               </w:rPr>
-              <w:t>Численность временно не работающих *)</w:t>
+              <w:t>Численность временно не</w:t>
+            </w:r>
+            <w:bookmarkStart w:id="0" w:name="_GoBack"/>
+            <w:bookmarkEnd w:id="0"/>
+            <w:r>
+              <w:rPr>
+                <w:rFonts w:ascii="Times New Roman" w:hAnsi="Times New Roman" w:cs="Times New Roman"/>
+                <w:b/>
+              </w:rPr>
+              <w:t>работающих *)</w:t>
             </w:r>
             <w:proofErr w:type="gramEnd"/>
           </w:p>
@@ -423,8 +432,6 @@
               </w:rPr>
               <w:t>disabled</w:t>
             </w:r>
-            <w:bookmarkStart w:id="0" w:name="_GoBack"/>
-            <w:bookmarkEnd w:id="0"/>
             <w:proofErr w:type="spellEnd"/>
           </w:p>
         </w:tc>

</xml_diff>